<commit_message>
add names to word doc
</commit_message>
<xml_diff>
--- a/Labor/Go-Back-N/AIN RN - Laboraufgabe - GoBackN.docx
+++ b/Labor/Go-Back-N/AIN RN - Laboraufgabe - GoBackN.docx
@@ -1,6 +1,6 @@
 
 <file path=word/document.xml><?xml version="1.0" encoding="utf-8"?>
-<w:document xmlns:wpc="http://schemas.microsoft.com/office/word/2010/wordprocessingCanvas" xmlns:mc="http://schemas.openxmlformats.org/markup-compatibility/2006" xmlns:o="urn:schemas-microsoft-com:office:office" xmlns:r="http://schemas.openxmlformats.org/officeDocument/2006/relationships" xmlns:m="http://schemas.openxmlformats.org/officeDocument/2006/math" xmlns:v="urn:schemas-microsoft-com:vml" xmlns:wp14="http://schemas.microsoft.com/office/word/2010/wordprocessingDrawing" xmlns:wp="http://schemas.openxmlformats.org/drawingml/2006/wordprocessingDrawing" xmlns:w10="urn:schemas-microsoft-com:office:word" xmlns:w="http://schemas.openxmlformats.org/wordprocessingml/2006/main" xmlns:w14="http://schemas.microsoft.com/office/word/2010/wordml" xmlns:w15="http://schemas.microsoft.com/office/word/2012/wordml" xmlns:wpg="http://schemas.microsoft.com/office/word/2010/wordprocessingGroup" xmlns:wpi="http://schemas.microsoft.com/office/word/2010/wordprocessingInk" xmlns:wne="http://schemas.microsoft.com/office/word/2006/wordml" xmlns:wps="http://schemas.microsoft.com/office/word/2010/wordprocessingShape" mc:Ignorable="w14 w15 wp14">
+<w:document xmlns:wpc="http://schemas.microsoft.com/office/word/2010/wordprocessingCanvas" xmlns:cx="http://schemas.microsoft.com/office/drawing/2014/chartex" xmlns:cx1="http://schemas.microsoft.com/office/drawing/2015/9/8/chartex" xmlns:cx2="http://schemas.microsoft.com/office/drawing/2015/10/21/chartex" xmlns:cx3="http://schemas.microsoft.com/office/drawing/2016/5/9/chartex" xmlns:cx4="http://schemas.microsoft.com/office/drawing/2016/5/10/chartex" xmlns:cx5="http://schemas.microsoft.com/office/drawing/2016/5/11/chartex" xmlns:cx6="http://schemas.microsoft.com/office/drawing/2016/5/12/chartex" xmlns:cx7="http://schemas.microsoft.com/office/drawing/2016/5/13/chartex" xmlns:cx8="http://schemas.microsoft.com/office/drawing/2016/5/14/chartex" xmlns:mc="http://schemas.openxmlformats.org/markup-compatibility/2006" xmlns:aink="http://schemas.microsoft.com/office/drawing/2016/ink" xmlns:am3d="http://schemas.microsoft.com/office/drawing/2017/model3d" xmlns:o="urn:schemas-microsoft-com:office:office" xmlns:oel="http://schemas.microsoft.com/office/2019/extlst" xmlns:r="http://schemas.openxmlformats.org/officeDocument/2006/relationships" xmlns:m="http://schemas.openxmlformats.org/officeDocument/2006/math" xmlns:v="urn:schemas-microsoft-com:vml" xmlns:wp14="http://schemas.microsoft.com/office/word/2010/wordprocessingDrawing" xmlns:wp="http://schemas.openxmlformats.org/drawingml/2006/wordprocessingDrawing" xmlns:w10="urn:schemas-microsoft-com:office:word" xmlns:w="http://schemas.openxmlformats.org/wordprocessingml/2006/main" xmlns:w14="http://schemas.microsoft.com/office/word/2010/wordml" xmlns:w15="http://schemas.microsoft.com/office/word/2012/wordml" xmlns:w16cex="http://schemas.microsoft.com/office/word/2018/wordml/cex" xmlns:w16cid="http://schemas.microsoft.com/office/word/2016/wordml/cid" xmlns:w16="http://schemas.microsoft.com/office/word/2018/wordml" xmlns:w16sdtdh="http://schemas.microsoft.com/office/word/2020/wordml/sdtdatahash" xmlns:w16se="http://schemas.microsoft.com/office/word/2015/wordml/symex" xmlns:wpg="http://schemas.microsoft.com/office/word/2010/wordprocessingGroup" xmlns:wpi="http://schemas.microsoft.com/office/word/2010/wordprocessingInk" xmlns:wne="http://schemas.microsoft.com/office/word/2006/wordml" xmlns:wps="http://schemas.microsoft.com/office/word/2010/wordprocessingShape" mc:Ignorable="w14 w15 w16se w16cid w16 w16cex w16sdtdh wp14">
   <w:body>
     <w:bookmarkStart w:id="0" w:name="_Toc402783447"/>
     <w:p>
@@ -15,7 +15,7 @@
         <mc:AlternateContent>
           <mc:Choice Requires="wps">
             <w:drawing>
-              <wp:anchor distT="0" distB="0" distL="114300" distR="114300" simplePos="0" relativeHeight="251660288" behindDoc="0" locked="0" layoutInCell="1" allowOverlap="1" wp14:anchorId="6F8120C2" wp14:editId="47D2A3C5">
+              <wp:anchor distT="0" distB="0" distL="114300" distR="114300" simplePos="0" relativeHeight="251660288" behindDoc="0" locked="0" layoutInCell="1" allowOverlap="1" wp14:anchorId="73150F87" wp14:editId="0A01B571">
                 <wp:simplePos x="0" y="0"/>
                 <wp:positionH relativeFrom="column">
                   <wp:posOffset>938530</wp:posOffset>
@@ -72,7 +72,7 @@
                               <w:rPr>
                                 <w:lang w:val="en-US"/>
                               </w:rPr>
-                              <w:object w:dxaOrig="7884" w:dyaOrig="1144">
+                              <w:object w:dxaOrig="7884" w:dyaOrig="1144" w14:anchorId="62FCE6F6">
                                 <v:shapetype id="_x0000_t75" coordsize="21600,21600" o:spt="75" o:preferrelative="t" path="m@4@5l@4@11@9@11@9@5xe" filled="f" stroked="f">
                                   <v:stroke joinstyle="miter"/>
                                   <v:formulas>
@@ -92,10 +92,10 @@
                                   <v:path o:extrusionok="f" gradientshapeok="t" o:connecttype="rect"/>
                                   <o:lock v:ext="edit" aspectratio="t"/>
                                 </v:shapetype>
-                                <v:shape id="_x0000_i1025" type="#_x0000_t75" style="width:394.6pt;height:57.05pt" o:ole="">
+                                <v:shape id="_x0000_i1026" type="#_x0000_t75" style="width:394.6pt;height:57.05pt">
                                   <v:imagedata r:id="rId8" o:title=""/>
                                 </v:shape>
-                                <o:OLEObject Type="Embed" ProgID="Word.Document.12" ShapeID="_x0000_i1025" DrawAspect="Content" ObjectID="_1605296570" r:id="rId9">
+                                <o:OLEObject Type="Embed" ProgID="Word.Document.12" ShapeID="_x0000_i1026" DrawAspect="Content" ObjectID="_1735499939" r:id="rId9">
                                   <o:FieldCodes>\s</o:FieldCodes>
                                 </o:OLEObject>
                               </w:object>
@@ -156,7 +156,7 @@
           <w:noProof/>
         </w:rPr>
         <w:drawing>
-          <wp:anchor distT="0" distB="0" distL="114300" distR="114300" simplePos="0" relativeHeight="251659264" behindDoc="0" locked="0" layoutInCell="1" allowOverlap="1" wp14:anchorId="76E1889E" wp14:editId="4542FD40">
+          <wp:anchor distT="0" distB="0" distL="114300" distR="114300" simplePos="0" relativeHeight="251659264" behindDoc="0" locked="0" layoutInCell="1" allowOverlap="1" wp14:anchorId="7E9A6C37" wp14:editId="053674B8">
             <wp:simplePos x="0" y="0"/>
             <wp:positionH relativeFrom="column">
               <wp:posOffset>0</wp:posOffset>
@@ -285,7 +285,6 @@
         </w:rPr>
         <w:t>Labor</w:t>
       </w:r>
-      <w:proofErr w:type="spellStart"/>
       <w:r>
         <w:rPr>
           <w:b/>
@@ -294,7 +293,6 @@
         </w:rPr>
         <w:t>übung</w:t>
       </w:r>
-      <w:proofErr w:type="spellEnd"/>
     </w:p>
     <w:p>
       <w:pPr>
@@ -355,25 +353,7 @@
           <w:szCs w:val="22"/>
           <w:lang w:eastAsia="de-DE"/>
         </w:rPr>
-        <w:t xml:space="preserve">Die Abgabe erfolgt durch Hochladen der bearbeiteten Word-Datei in </w:t>
-      </w:r>
-      <w:proofErr w:type="spellStart"/>
-      <w:r>
-        <w:rPr>
-          <w:rFonts w:asciiTheme="minorHAnsi" w:eastAsiaTheme="minorEastAsia" w:hAnsiTheme="minorHAnsi" w:cstheme="minorBidi"/>
-          <w:szCs w:val="22"/>
-          <w:lang w:eastAsia="de-DE"/>
-        </w:rPr>
-        <w:t>Moodle</w:t>
-      </w:r>
-      <w:proofErr w:type="spellEnd"/>
-      <w:r>
-        <w:rPr>
-          <w:rFonts w:asciiTheme="minorHAnsi" w:eastAsiaTheme="minorEastAsia" w:hAnsiTheme="minorHAnsi" w:cstheme="minorBidi"/>
-          <w:szCs w:val="22"/>
-          <w:lang w:eastAsia="de-DE"/>
-        </w:rPr>
-        <w:t>.</w:t>
+        <w:t>Die Abgabe erfolgt durch Hochladen der bearbeiteten Word-Datei in Moodle.</w:t>
       </w:r>
     </w:p>
     <w:p>
@@ -418,7 +398,7 @@
           <w:sz w:val="28"/>
           <w:szCs w:val="40"/>
         </w:rPr>
-        <w:tab/>
+        <w:t>Yasmin Hoffmann</w:t>
       </w:r>
       <w:r>
         <w:rPr>
@@ -436,6 +416,22 @@
         </w:rPr>
         <w:tab/>
       </w:r>
+      <w:r>
+        <w:rPr>
+          <w:b/>
+          <w:sz w:val="28"/>
+          <w:szCs w:val="40"/>
+        </w:rPr>
+        <w:tab/>
+      </w:r>
+      <w:r>
+        <w:rPr>
+          <w:b/>
+          <w:sz w:val="28"/>
+          <w:szCs w:val="40"/>
+        </w:rPr>
+        <w:tab/>
+      </w:r>
     </w:p>
     <w:p>
       <w:pPr>
@@ -460,21 +456,70 @@
           <w:sz w:val="28"/>
           <w:szCs w:val="40"/>
         </w:rPr>
-        <w:tab/>
+        <w:t xml:space="preserve"> Chris Jakob</w:t>
       </w:r>
     </w:p>
     <w:p>
       <w:pPr>
+        <w:ind w:firstLine="720"/>
+        <w:rPr>
+          <w:b/>
+          <w:sz w:val="28"/>
+          <w:szCs w:val="40"/>
+        </w:rPr>
+      </w:pPr>
+      <w:r>
+        <w:rPr>
+          <w:b/>
+          <w:sz w:val="28"/>
+          <w:szCs w:val="40"/>
+        </w:rPr>
+        <w:t>Team-Mitglied 2:</w:t>
+      </w:r>
+      <w:r>
+        <w:rPr>
+          <w:b/>
+          <w:sz w:val="28"/>
+          <w:szCs w:val="40"/>
+        </w:rPr>
+        <w:t xml:space="preserve"> </w:t>
+      </w:r>
+      <w:r>
+        <w:rPr>
+          <w:b/>
+          <w:sz w:val="28"/>
+          <w:szCs w:val="40"/>
+        </w:rPr>
+        <w:t>Axel Schwarz</w:t>
+      </w:r>
+      <w:r>
+        <w:rPr>
+          <w:b/>
+          <w:sz w:val="28"/>
+          <w:szCs w:val="40"/>
+        </w:rPr>
+        <w:tab/>
+      </w:r>
+    </w:p>
+    <w:p>
+      <w:pPr>
         <w:spacing w:after="0"/>
         <w:jc w:val="left"/>
       </w:pPr>
       <w:r>
+        <w:br/>
+        <w:t>Python Code siehe ‚progress‘ ordner</w:t>
+      </w:r>
+      <w:r>
+        <w:t>.</w:t>
+      </w:r>
+      <w:r>
         <w:br w:type="page"/>
       </w:r>
     </w:p>
     <w:p>
       <w:pPr>
-        <w:pStyle w:val="berschrift1"/>
+        <w:pStyle w:val="Heading1"/>
       </w:pPr>
       <w:r>
         <w:lastRenderedPageBreak/>
@@ -490,15 +535,7 @@
         <w:t xml:space="preserve">In dieser Aufgabe soll </w:t>
       </w:r>
       <w:r>
-        <w:t>eine Klasse „</w:t>
-      </w:r>
-      <w:proofErr w:type="spellStart"/>
-      <w:r>
-        <w:t>GoBackNSocket</w:t>
-      </w:r>
-      <w:proofErr w:type="spellEnd"/>
-      <w:r>
-        <w:t xml:space="preserve">“ implementiert werden, die </w:t>
+        <w:t xml:space="preserve">eine Klasse „GoBackNSocket“ implementiert werden, die </w:t>
       </w:r>
       <w:r>
         <w:t>eine</w:t>
@@ -513,19 +550,13 @@
         <w:t xml:space="preserve">oberhalb von UDP </w:t>
       </w:r>
       <w:r>
-        <w:t>realisiert. Ein</w:t>
-      </w:r>
-      <w:r>
-        <w:t xml:space="preserve"> Socket wird über den lokalen Port, den Remot</w:t>
+        <w:t>realisiert. Ein Socket wird über den lokalen Port, den Remot</w:t>
       </w:r>
       <w:r>
         <w:t>e</w:t>
       </w:r>
       <w:r>
-        <w:t>-Port sowie die Remote-Adresse initialisiert</w:t>
-      </w:r>
-      <w:r>
-        <w:t xml:space="preserve">. Analog zu einem TCP-Socket </w:t>
+        <w:t xml:space="preserve">-Port sowie die Remote-Adresse initialisiert. Analog zu einem TCP-Socket </w:t>
       </w:r>
       <w:r>
         <w:t xml:space="preserve">soll </w:t>
@@ -537,58 +568,10 @@
         <w:t xml:space="preserve">einer </w:t>
       </w:r>
       <w:r>
-        <w:t>Anwendung die Schnittstellen „send(</w:t>
-      </w:r>
-      <w:proofErr w:type="spellStart"/>
-      <w:r>
-        <w:t>msg</w:t>
-      </w:r>
-      <w:proofErr w:type="spellEnd"/>
-      <w:r>
-        <w:t>)“ und „</w:t>
-      </w:r>
-      <w:proofErr w:type="spellStart"/>
-      <w:r>
-        <w:t>msg</w:t>
-      </w:r>
-      <w:proofErr w:type="spellEnd"/>
-      <w:r>
-        <w:t>=</w:t>
-      </w:r>
-      <w:proofErr w:type="spellStart"/>
-      <w:r>
-        <w:t>recv</w:t>
-      </w:r>
-      <w:proofErr w:type="spellEnd"/>
-      <w:r>
-        <w:t>(</w:t>
-      </w:r>
-      <w:proofErr w:type="spellStart"/>
-      <w:r>
-        <w:t>bytecount</w:t>
-      </w:r>
-      <w:proofErr w:type="spellEnd"/>
-      <w:r>
-        <w:t xml:space="preserve">)“ bieten. </w:t>
-      </w:r>
-      <w:r>
-        <w:t>Ein Socket wird über die Schnittstelle „</w:t>
-      </w:r>
-      <w:proofErr w:type="spellStart"/>
-      <w:r>
-        <w:t>stop</w:t>
-      </w:r>
-      <w:proofErr w:type="spellEnd"/>
-      <w:r>
-        <w:t>()“ beendet. Die tatsächliche Paketübertragung soll über UDP erfolgen, genauer sollen Sie dazu die Klasse „</w:t>
-      </w:r>
-      <w:proofErr w:type="spellStart"/>
-      <w:r>
-        <w:t>Lossy</w:t>
-      </w:r>
-      <w:proofErr w:type="spellEnd"/>
-      <w:r>
-        <w:t xml:space="preserve"> UDP Socket“ nutzen, um </w:t>
+        <w:t xml:space="preserve">Anwendung die Schnittstellen „send(msg)“ und „msg=recv(bytecount)“ bieten. </w:t>
+      </w:r>
+      <w:r>
+        <w:t xml:space="preserve">Ein Socket wird über die Schnittstelle „stop()“ beendet. Die tatsächliche Paketübertragung soll über UDP erfolgen, genauer sollen Sie dazu die Klasse „Lossy UDP Socket“ nutzen, um </w:t>
       </w:r>
       <w:r>
         <w:t xml:space="preserve">eine Übertragung über UDP mit Paketverlusten </w:t>
@@ -599,15 +582,10 @@
     </w:p>
     <w:p>
       <w:pPr>
-        <w:pStyle w:val="berschrift1"/>
-      </w:pPr>
-      <w:proofErr w:type="spellStart"/>
-      <w:r>
-        <w:t>Lossy</w:t>
-      </w:r>
-      <w:proofErr w:type="spellEnd"/>
-      <w:r>
-        <w:t xml:space="preserve"> UDP Socket</w:t>
+        <w:pStyle w:val="Heading1"/>
+      </w:pPr>
+      <w:r>
+        <w:t>Lossy UDP Socket</w:t>
       </w:r>
     </w:p>
     <w:p>
@@ -616,26 +594,10 @@
         <w:jc w:val="left"/>
       </w:pPr>
       <w:r>
-        <w:t xml:space="preserve">Der </w:t>
-      </w:r>
-      <w:proofErr w:type="spellStart"/>
-      <w:r>
-        <w:t>Lossy</w:t>
-      </w:r>
-      <w:proofErr w:type="spellEnd"/>
-      <w:r>
-        <w:t xml:space="preserve"> UDP Socket ist ein UDP Socket, bei dem Pakete am Empfänger mit einer konfigurierbaren Wahrscheinlichkeit verworfen werden. Sie müssen den Socket nicht selbst implementieren sondern können </w:t>
-      </w:r>
-      <w:r>
-        <w:t>die bereitgestellte Klasse „</w:t>
-      </w:r>
-      <w:proofErr w:type="spellStart"/>
-      <w:r>
-        <w:t>lossy_udp_socket</w:t>
-      </w:r>
-      <w:proofErr w:type="spellEnd"/>
-      <w:r>
-        <w:t xml:space="preserve">“ </w:t>
+        <w:t xml:space="preserve">Der Lossy UDP Socket ist ein UDP Socket, bei dem Pakete am Empfänger mit einer konfigurierbaren Wahrscheinlichkeit verworfen werden. Sie müssen den Socket nicht selbst implementieren sondern können </w:t>
+      </w:r>
+      <w:r>
+        <w:t xml:space="preserve">die bereitgestellte Klasse „lossy_udp_socket“ </w:t>
       </w:r>
       <w:r>
         <w:t>verwenden</w:t>
@@ -656,21 +618,13 @@
         <w:jc w:val="left"/>
       </w:pPr>
       <w:r>
-        <w:t>„</w:t>
-      </w:r>
-      <w:proofErr w:type="spellStart"/>
-      <w:r>
-        <w:t>los</w:t>
+        <w:t>„los</w:t>
       </w:r>
       <w:r>
         <w:t>s</w:t>
       </w:r>
       <w:r>
-        <w:t>y_udp_socket</w:t>
-      </w:r>
-      <w:proofErr w:type="spellEnd"/>
-      <w:r>
-        <w:t xml:space="preserve">“ Objekte </w:t>
+        <w:t xml:space="preserve">y_udp_socket“ Objekte </w:t>
       </w:r>
       <w:r>
         <w:t>w</w:t>
@@ -694,59 +648,10 @@
         <w:t>, lokalem Port, Remote-Port, und Remote-Adresse sowie einer Paktverlustwahrscheinlichkeit</w:t>
       </w:r>
       <w:r>
-        <w:t xml:space="preserve"> erzeugt. Die Klasse „</w:t>
-      </w:r>
-      <w:proofErr w:type="spellStart"/>
-      <w:r>
-        <w:t>lossy_udp_socket</w:t>
-      </w:r>
-      <w:proofErr w:type="spellEnd"/>
-      <w:r>
-        <w:t>“ bietet die Schnittstellen „send(packet)“ und „</w:t>
-      </w:r>
-      <w:proofErr w:type="spellStart"/>
-      <w:r>
-        <w:t>stop</w:t>
-      </w:r>
-      <w:proofErr w:type="spellEnd"/>
-      <w:r>
-        <w:t>()“, um Pakete zu versenden bzw. den Socket zu schließen.</w:t>
-      </w:r>
-      <w:r>
-        <w:t xml:space="preserve"> </w:t>
-      </w:r>
-      <w:r>
-        <w:t>Der „Handler für empfangene Pakete“ muss eine Funktion „</w:t>
-      </w:r>
-      <w:proofErr w:type="spellStart"/>
-      <w:r>
-        <w:t>receive</w:t>
-      </w:r>
-      <w:proofErr w:type="spellEnd"/>
-      <w:r>
-        <w:t xml:space="preserve">(packet)“ bieten, die vom </w:t>
-      </w:r>
-      <w:r>
-        <w:t>„</w:t>
-      </w:r>
-      <w:proofErr w:type="spellStart"/>
-      <w:r>
-        <w:t>lossy_udp_socket</w:t>
-      </w:r>
-      <w:proofErr w:type="spellEnd"/>
-      <w:r>
-        <w:t>“ aufgerufen wird, um</w:t>
-      </w:r>
-      <w:r>
-        <w:t xml:space="preserve"> empfangene Pakete zu übergeben, d.h. Sie sollen diesen „Handler“ in der Klasse „</w:t>
-      </w:r>
-      <w:proofErr w:type="spellStart"/>
-      <w:r>
-        <w:t>GoBackNSocket</w:t>
-      </w:r>
-      <w:proofErr w:type="spellEnd"/>
-      <w:r>
-        <w:t xml:space="preserve">“ implementieren. </w:t>
+        <w:t xml:space="preserve"> erzeugt. Die Klasse „lossy_udp_socket“ bietet die Schnittstellen „send(packet)“ und „stop()“, um Pakete zu versenden bzw. den Socket zu schließen.</w:t>
+      </w:r>
+      <w:r>
+        <w:t xml:space="preserve"> Der „Handler für empfangene Pakete“ muss eine Funktion „receive(packet)“ bieten, die vom „lossy_udp_socket“ aufgerufen wird, um empfangene Pakete zu übergeben, d.h. Sie sollen diesen „Handler“ in der Klasse „GoBackNSocket“ implementieren. </w:t>
       </w:r>
     </w:p>
     <w:p>
@@ -766,7 +671,7 @@
     </w:p>
     <w:p>
       <w:pPr>
-        <w:pStyle w:val="berschrift1"/>
+        <w:pStyle w:val="Heading1"/>
       </w:pPr>
       <w:r>
         <w:t>Test</w:t>
@@ -823,7 +728,7 @@
     </w:p>
     <w:p>
       <w:pPr>
-        <w:pStyle w:val="Listenabsatz"/>
+        <w:pStyle w:val="ListParagraph"/>
         <w:numPr>
           <w:ilvl w:val="0"/>
           <w:numId w:val="37"/>
@@ -835,7 +740,7 @@
     </w:p>
     <w:p>
       <w:pPr>
-        <w:pStyle w:val="Listenabsatz"/>
+        <w:pStyle w:val="ListParagraph"/>
         <w:numPr>
           <w:ilvl w:val="0"/>
           <w:numId w:val="37"/>
@@ -862,7 +767,7 @@
     </w:p>
     <w:p>
       <w:pPr>
-        <w:pStyle w:val="Listenabsatz"/>
+        <w:pStyle w:val="ListParagraph"/>
         <w:numPr>
           <w:ilvl w:val="0"/>
           <w:numId w:val="37"/>
@@ -874,7 +779,7 @@
     </w:p>
     <w:p>
       <w:pPr>
-        <w:pStyle w:val="berschrift1"/>
+        <w:pStyle w:val="Heading1"/>
       </w:pPr>
       <w:r>
         <w:t>Statistische Auswertung</w:t>
@@ -902,39 +807,15 @@
         <w:rPr>
           <w:lang w:eastAsia="de-DE"/>
         </w:rPr>
-        <w:t xml:space="preserve"> Paketverlustwahrscheinlichkeit von 10%, für welche Sendfenstergröße N die Nachricht am </w:t>
-      </w:r>
-      <w:bookmarkStart w:id="2" w:name="_GoBack"/>
-      <w:bookmarkEnd w:id="2"/>
+        <w:t xml:space="preserve"> Paketverlustwahrscheinlichkeit von 10%, für welche Sendfenstergröße N die Nachricht am schnellsten zwischen zwei Laborrechnern übertragen wird</w:t>
+      </w:r>
+      <w:bookmarkEnd w:id="0"/>
       <w:r>
         <w:rPr>
           <w:lang w:eastAsia="de-DE"/>
         </w:rPr>
-        <w:t>schnellsten zwischen zwei Laborrechnern übertragen wird.</w:t>
-      </w:r>
-    </w:p>
-    <w:p>
-      <w:pPr>
-        <w:rPr>
-          <w:lang w:eastAsia="de-DE"/>
-        </w:rPr>
-      </w:pPr>
-    </w:p>
-    <w:bookmarkEnd w:id="0"/>
-    <w:p>
-      <w:pPr>
-        <w:spacing w:after="0"/>
-        <w:jc w:val="left"/>
-        <w:rPr>
-          <w:rFonts w:asciiTheme="majorHAnsi" w:eastAsiaTheme="majorEastAsia" w:hAnsiTheme="majorHAnsi" w:cstheme="majorBidi"/>
-          <w:b/>
-          <w:bCs/>
-          <w:color w:val="365F91" w:themeColor="accent1" w:themeShade="BF"/>
-          <w:sz w:val="28"/>
-          <w:szCs w:val="28"/>
-          <w:lang w:eastAsia="de-DE"/>
-        </w:rPr>
-      </w:pPr>
+        <w:t>.</w:t>
+      </w:r>
     </w:p>
     <w:sectPr>
       <w:footerReference w:type="default" r:id="rId13"/>
@@ -949,7 +830,7 @@
 </file>
 
 <file path=word/endnotes.xml><?xml version="1.0" encoding="utf-8"?>
-<w:endnotes xmlns:wpc="http://schemas.microsoft.com/office/word/2010/wordprocessingCanvas" xmlns:mc="http://schemas.openxmlformats.org/markup-compatibility/2006" xmlns:o="urn:schemas-microsoft-com:office:office" xmlns:r="http://schemas.openxmlformats.org/officeDocument/2006/relationships" xmlns:m="http://schemas.openxmlformats.org/officeDocument/2006/math" xmlns:v="urn:schemas-microsoft-com:vml" xmlns:wp14="http://schemas.microsoft.com/office/word/2010/wordprocessingDrawing" xmlns:wp="http://schemas.openxmlformats.org/drawingml/2006/wordprocessingDrawing" xmlns:w10="urn:schemas-microsoft-com:office:word" xmlns:w="http://schemas.openxmlformats.org/wordprocessingml/2006/main" xmlns:w14="http://schemas.microsoft.com/office/word/2010/wordml" xmlns:w15="http://schemas.microsoft.com/office/word/2012/wordml" xmlns:wpg="http://schemas.microsoft.com/office/word/2010/wordprocessingGroup" xmlns:wpi="http://schemas.microsoft.com/office/word/2010/wordprocessingInk" xmlns:wne="http://schemas.microsoft.com/office/word/2006/wordml" xmlns:wps="http://schemas.microsoft.com/office/word/2010/wordprocessingShape" mc:Ignorable="w14 w15 wp14">
+<w:endnotes xmlns:wpc="http://schemas.microsoft.com/office/word/2010/wordprocessingCanvas" xmlns:cx="http://schemas.microsoft.com/office/drawing/2014/chartex" xmlns:cx1="http://schemas.microsoft.com/office/drawing/2015/9/8/chartex" xmlns:cx2="http://schemas.microsoft.com/office/drawing/2015/10/21/chartex" xmlns:cx3="http://schemas.microsoft.com/office/drawing/2016/5/9/chartex" xmlns:cx4="http://schemas.microsoft.com/office/drawing/2016/5/10/chartex" xmlns:cx5="http://schemas.microsoft.com/office/drawing/2016/5/11/chartex" xmlns:cx6="http://schemas.microsoft.com/office/drawing/2016/5/12/chartex" xmlns:cx7="http://schemas.microsoft.com/office/drawing/2016/5/13/chartex" xmlns:cx8="http://schemas.microsoft.com/office/drawing/2016/5/14/chartex" xmlns:mc="http://schemas.openxmlformats.org/markup-compatibility/2006" xmlns:aink="http://schemas.microsoft.com/office/drawing/2016/ink" xmlns:am3d="http://schemas.microsoft.com/office/drawing/2017/model3d" xmlns:o="urn:schemas-microsoft-com:office:office" xmlns:oel="http://schemas.microsoft.com/office/2019/extlst" xmlns:r="http://schemas.openxmlformats.org/officeDocument/2006/relationships" xmlns:m="http://schemas.openxmlformats.org/officeDocument/2006/math" xmlns:v="urn:schemas-microsoft-com:vml" xmlns:wp14="http://schemas.microsoft.com/office/word/2010/wordprocessingDrawing" xmlns:wp="http://schemas.openxmlformats.org/drawingml/2006/wordprocessingDrawing" xmlns:w10="urn:schemas-microsoft-com:office:word" xmlns:w="http://schemas.openxmlformats.org/wordprocessingml/2006/main" xmlns:w14="http://schemas.microsoft.com/office/word/2010/wordml" xmlns:w15="http://schemas.microsoft.com/office/word/2012/wordml" xmlns:w16cex="http://schemas.microsoft.com/office/word/2018/wordml/cex" xmlns:w16cid="http://schemas.microsoft.com/office/word/2016/wordml/cid" xmlns:w16="http://schemas.microsoft.com/office/word/2018/wordml" xmlns:w16sdtdh="http://schemas.microsoft.com/office/word/2020/wordml/sdtdatahash" xmlns:w16se="http://schemas.microsoft.com/office/word/2015/wordml/symex" xmlns:wpg="http://schemas.microsoft.com/office/word/2010/wordprocessingGroup" xmlns:wpi="http://schemas.microsoft.com/office/word/2010/wordprocessingInk" xmlns:wne="http://schemas.microsoft.com/office/word/2006/wordml" xmlns:wps="http://schemas.microsoft.com/office/word/2010/wordprocessingShape" mc:Ignorable="w14 w15 w16se w16cid w16 w16cex w16sdtdh wp14">
   <w:endnote w:type="separator" w:id="-1">
     <w:p>
       <w:r>
@@ -968,7 +849,7 @@
 </file>
 
 <file path=word/footer1.xml><?xml version="1.0" encoding="utf-8"?>
-<w:ftr xmlns:wpc="http://schemas.microsoft.com/office/word/2010/wordprocessingCanvas" xmlns:mc="http://schemas.openxmlformats.org/markup-compatibility/2006" xmlns:o="urn:schemas-microsoft-com:office:office" xmlns:r="http://schemas.openxmlformats.org/officeDocument/2006/relationships" xmlns:m="http://schemas.openxmlformats.org/officeDocument/2006/math" xmlns:v="urn:schemas-microsoft-com:vml" xmlns:wp14="http://schemas.microsoft.com/office/word/2010/wordprocessingDrawing" xmlns:wp="http://schemas.openxmlformats.org/drawingml/2006/wordprocessingDrawing" xmlns:w10="urn:schemas-microsoft-com:office:word" xmlns:w="http://schemas.openxmlformats.org/wordprocessingml/2006/main" xmlns:w14="http://schemas.microsoft.com/office/word/2010/wordml" xmlns:w15="http://schemas.microsoft.com/office/word/2012/wordml" xmlns:wpg="http://schemas.microsoft.com/office/word/2010/wordprocessingGroup" xmlns:wpi="http://schemas.microsoft.com/office/word/2010/wordprocessingInk" xmlns:wne="http://schemas.microsoft.com/office/word/2006/wordml" xmlns:wps="http://schemas.microsoft.com/office/word/2010/wordprocessingShape" mc:Ignorable="w14 w15 wp14">
+<w:ftr xmlns:wpc="http://schemas.microsoft.com/office/word/2010/wordprocessingCanvas" xmlns:cx="http://schemas.microsoft.com/office/drawing/2014/chartex" xmlns:cx1="http://schemas.microsoft.com/office/drawing/2015/9/8/chartex" xmlns:cx2="http://schemas.microsoft.com/office/drawing/2015/10/21/chartex" xmlns:cx3="http://schemas.microsoft.com/office/drawing/2016/5/9/chartex" xmlns:cx4="http://schemas.microsoft.com/office/drawing/2016/5/10/chartex" xmlns:cx5="http://schemas.microsoft.com/office/drawing/2016/5/11/chartex" xmlns:cx6="http://schemas.microsoft.com/office/drawing/2016/5/12/chartex" xmlns:cx7="http://schemas.microsoft.com/office/drawing/2016/5/13/chartex" xmlns:cx8="http://schemas.microsoft.com/office/drawing/2016/5/14/chartex" xmlns:mc="http://schemas.openxmlformats.org/markup-compatibility/2006" xmlns:aink="http://schemas.microsoft.com/office/drawing/2016/ink" xmlns:am3d="http://schemas.microsoft.com/office/drawing/2017/model3d" xmlns:o="urn:schemas-microsoft-com:office:office" xmlns:oel="http://schemas.microsoft.com/office/2019/extlst" xmlns:r="http://schemas.openxmlformats.org/officeDocument/2006/relationships" xmlns:m="http://schemas.openxmlformats.org/officeDocument/2006/math" xmlns:v="urn:schemas-microsoft-com:vml" xmlns:wp14="http://schemas.microsoft.com/office/word/2010/wordprocessingDrawing" xmlns:wp="http://schemas.openxmlformats.org/drawingml/2006/wordprocessingDrawing" xmlns:w10="urn:schemas-microsoft-com:office:word" xmlns:w="http://schemas.openxmlformats.org/wordprocessingml/2006/main" xmlns:w14="http://schemas.microsoft.com/office/word/2010/wordml" xmlns:w15="http://schemas.microsoft.com/office/word/2012/wordml" xmlns:w16cex="http://schemas.microsoft.com/office/word/2018/wordml/cex" xmlns:w16cid="http://schemas.microsoft.com/office/word/2016/wordml/cid" xmlns:w16="http://schemas.microsoft.com/office/word/2018/wordml" xmlns:w16sdtdh="http://schemas.microsoft.com/office/word/2020/wordml/sdtdatahash" xmlns:w16se="http://schemas.microsoft.com/office/word/2015/wordml/symex" xmlns:wpg="http://schemas.microsoft.com/office/word/2010/wordprocessingGroup" xmlns:wpi="http://schemas.microsoft.com/office/word/2010/wordprocessingInk" xmlns:wne="http://schemas.microsoft.com/office/word/2006/wordml" xmlns:wps="http://schemas.microsoft.com/office/word/2010/wordprocessingShape" mc:Ignorable="w14 w15 w16se w16cid w16 w16cex w16sdtdh wp14">
   <w:p>
     <w:pPr>
       <w:jc w:val="center"/>
@@ -982,7 +863,7 @@
 </file>
 
 <file path=word/footnotes.xml><?xml version="1.0" encoding="utf-8"?>
-<w:footnotes xmlns:wpc="http://schemas.microsoft.com/office/word/2010/wordprocessingCanvas" xmlns:mc="http://schemas.openxmlformats.org/markup-compatibility/2006" xmlns:o="urn:schemas-microsoft-com:office:office" xmlns:r="http://schemas.openxmlformats.org/officeDocument/2006/relationships" xmlns:m="http://schemas.openxmlformats.org/officeDocument/2006/math" xmlns:v="urn:schemas-microsoft-com:vml" xmlns:wp14="http://schemas.microsoft.com/office/word/2010/wordprocessingDrawing" xmlns:wp="http://schemas.openxmlformats.org/drawingml/2006/wordprocessingDrawing" xmlns:w10="urn:schemas-microsoft-com:office:word" xmlns:w="http://schemas.openxmlformats.org/wordprocessingml/2006/main" xmlns:w14="http://schemas.microsoft.com/office/word/2010/wordml" xmlns:w15="http://schemas.microsoft.com/office/word/2012/wordml" xmlns:wpg="http://schemas.microsoft.com/office/word/2010/wordprocessingGroup" xmlns:wpi="http://schemas.microsoft.com/office/word/2010/wordprocessingInk" xmlns:wne="http://schemas.microsoft.com/office/word/2006/wordml" xmlns:wps="http://schemas.microsoft.com/office/word/2010/wordprocessingShape" mc:Ignorable="w14 w15 wp14">
+<w:footnotes xmlns:wpc="http://schemas.microsoft.com/office/word/2010/wordprocessingCanvas" xmlns:cx="http://schemas.microsoft.com/office/drawing/2014/chartex" xmlns:cx1="http://schemas.microsoft.com/office/drawing/2015/9/8/chartex" xmlns:cx2="http://schemas.microsoft.com/office/drawing/2015/10/21/chartex" xmlns:cx3="http://schemas.microsoft.com/office/drawing/2016/5/9/chartex" xmlns:cx4="http://schemas.microsoft.com/office/drawing/2016/5/10/chartex" xmlns:cx5="http://schemas.microsoft.com/office/drawing/2016/5/11/chartex" xmlns:cx6="http://schemas.microsoft.com/office/drawing/2016/5/12/chartex" xmlns:cx7="http://schemas.microsoft.com/office/drawing/2016/5/13/chartex" xmlns:cx8="http://schemas.microsoft.com/office/drawing/2016/5/14/chartex" xmlns:mc="http://schemas.openxmlformats.org/markup-compatibility/2006" xmlns:aink="http://schemas.microsoft.com/office/drawing/2016/ink" xmlns:am3d="http://schemas.microsoft.com/office/drawing/2017/model3d" xmlns:o="urn:schemas-microsoft-com:office:office" xmlns:oel="http://schemas.microsoft.com/office/2019/extlst" xmlns:r="http://schemas.openxmlformats.org/officeDocument/2006/relationships" xmlns:m="http://schemas.openxmlformats.org/officeDocument/2006/math" xmlns:v="urn:schemas-microsoft-com:vml" xmlns:wp14="http://schemas.microsoft.com/office/word/2010/wordprocessingDrawing" xmlns:wp="http://schemas.openxmlformats.org/drawingml/2006/wordprocessingDrawing" xmlns:w10="urn:schemas-microsoft-com:office:word" xmlns:w="http://schemas.openxmlformats.org/wordprocessingml/2006/main" xmlns:w14="http://schemas.microsoft.com/office/word/2010/wordml" xmlns:w15="http://schemas.microsoft.com/office/word/2012/wordml" xmlns:w16cex="http://schemas.microsoft.com/office/word/2018/wordml/cex" xmlns:w16cid="http://schemas.microsoft.com/office/word/2016/wordml/cid" xmlns:w16="http://schemas.microsoft.com/office/word/2018/wordml" xmlns:w16sdtdh="http://schemas.microsoft.com/office/word/2020/wordml/sdtdatahash" xmlns:w16se="http://schemas.microsoft.com/office/word/2015/wordml/symex" xmlns:wpg="http://schemas.microsoft.com/office/word/2010/wordprocessingGroup" xmlns:wpi="http://schemas.microsoft.com/office/word/2010/wordprocessingInk" xmlns:wne="http://schemas.microsoft.com/office/word/2006/wordml" xmlns:wps="http://schemas.microsoft.com/office/word/2010/wordprocessingShape" mc:Ignorable="w14 w15 w16se w16cid w16 w16cex w16sdtdh wp14">
   <w:footnote w:type="separator" w:id="-1">
     <w:p>
       <w:r>
@@ -1001,7 +882,7 @@
 </file>
 
 <file path=word/numbering.xml><?xml version="1.0" encoding="utf-8"?>
-<w:numbering xmlns:wpc="http://schemas.microsoft.com/office/word/2010/wordprocessingCanvas" xmlns:mc="http://schemas.openxmlformats.org/markup-compatibility/2006" xmlns:o="urn:schemas-microsoft-com:office:office" xmlns:r="http://schemas.openxmlformats.org/officeDocument/2006/relationships" xmlns:m="http://schemas.openxmlformats.org/officeDocument/2006/math" xmlns:v="urn:schemas-microsoft-com:vml" xmlns:wp14="http://schemas.microsoft.com/office/word/2010/wordprocessingDrawing" xmlns:wp="http://schemas.openxmlformats.org/drawingml/2006/wordprocessingDrawing" xmlns:w10="urn:schemas-microsoft-com:office:word" xmlns:w="http://schemas.openxmlformats.org/wordprocessingml/2006/main" xmlns:w14="http://schemas.microsoft.com/office/word/2010/wordml" xmlns:w15="http://schemas.microsoft.com/office/word/2012/wordml" xmlns:wpg="http://schemas.microsoft.com/office/word/2010/wordprocessingGroup" xmlns:wpi="http://schemas.microsoft.com/office/word/2010/wordprocessingInk" xmlns:wne="http://schemas.microsoft.com/office/word/2006/wordml" xmlns:wps="http://schemas.microsoft.com/office/word/2010/wordprocessingShape" mc:Ignorable="w14 w15 wp14">
+<w:numbering xmlns:wpc="http://schemas.microsoft.com/office/word/2010/wordprocessingCanvas" xmlns:cx="http://schemas.microsoft.com/office/drawing/2014/chartex" xmlns:cx1="http://schemas.microsoft.com/office/drawing/2015/9/8/chartex" xmlns:cx2="http://schemas.microsoft.com/office/drawing/2015/10/21/chartex" xmlns:cx3="http://schemas.microsoft.com/office/drawing/2016/5/9/chartex" xmlns:cx4="http://schemas.microsoft.com/office/drawing/2016/5/10/chartex" xmlns:cx5="http://schemas.microsoft.com/office/drawing/2016/5/11/chartex" xmlns:cx6="http://schemas.microsoft.com/office/drawing/2016/5/12/chartex" xmlns:cx7="http://schemas.microsoft.com/office/drawing/2016/5/13/chartex" xmlns:cx8="http://schemas.microsoft.com/office/drawing/2016/5/14/chartex" xmlns:mc="http://schemas.openxmlformats.org/markup-compatibility/2006" xmlns:aink="http://schemas.microsoft.com/office/drawing/2016/ink" xmlns:am3d="http://schemas.microsoft.com/office/drawing/2017/model3d" xmlns:o="urn:schemas-microsoft-com:office:office" xmlns:oel="http://schemas.microsoft.com/office/2019/extlst" xmlns:r="http://schemas.openxmlformats.org/officeDocument/2006/relationships" xmlns:m="http://schemas.openxmlformats.org/officeDocument/2006/math" xmlns:v="urn:schemas-microsoft-com:vml" xmlns:wp14="http://schemas.microsoft.com/office/word/2010/wordprocessingDrawing" xmlns:wp="http://schemas.openxmlformats.org/drawingml/2006/wordprocessingDrawing" xmlns:w10="urn:schemas-microsoft-com:office:word" xmlns:w="http://schemas.openxmlformats.org/wordprocessingml/2006/main" xmlns:w14="http://schemas.microsoft.com/office/word/2010/wordml" xmlns:w15="http://schemas.microsoft.com/office/word/2012/wordml" xmlns:w16cex="http://schemas.microsoft.com/office/word/2018/wordml/cex" xmlns:w16cid="http://schemas.microsoft.com/office/word/2016/wordml/cid" xmlns:w16="http://schemas.microsoft.com/office/word/2018/wordml" xmlns:w16sdtdh="http://schemas.microsoft.com/office/word/2020/wordml/sdtdatahash" xmlns:w16se="http://schemas.microsoft.com/office/word/2015/wordml/symex" xmlns:wpg="http://schemas.microsoft.com/office/word/2010/wordprocessingGroup" xmlns:wpi="http://schemas.microsoft.com/office/word/2010/wordprocessingInk" xmlns:wne="http://schemas.microsoft.com/office/word/2006/wordml" xmlns:wps="http://schemas.microsoft.com/office/word/2010/wordprocessingShape" mc:Ignorable="w14 w15 w16se w16cid w16 w16cex w16sdtdh wp14">
   <w:abstractNum w:abstractNumId="0" w15:restartNumberingAfterBreak="0">
     <w:nsid w:val="FFFFFF7F"/>
     <w:multiLevelType w:val="singleLevel"/>
@@ -1009,7 +890,7 @@
     <w:lvl w:ilvl="0">
       <w:start w:val="1"/>
       <w:numFmt w:val="decimal"/>
-      <w:pStyle w:val="Listennummer2"/>
+      <w:pStyle w:val="ListNumber2"/>
       <w:lvlText w:val="%1."/>
       <w:lvlJc w:val="left"/>
       <w:pPr>
@@ -2164,7 +2045,7 @@
     <w:lvl w:ilvl="0">
       <w:start w:val="1"/>
       <w:numFmt w:val="decimal"/>
-      <w:pStyle w:val="berschrift1"/>
+      <w:pStyle w:val="Heading1"/>
       <w:lvlText w:val="%1"/>
       <w:lvlJc w:val="left"/>
       <w:pPr>
@@ -2174,7 +2055,7 @@
     <w:lvl w:ilvl="1">
       <w:start w:val="1"/>
       <w:numFmt w:val="decimal"/>
-      <w:pStyle w:val="berschrift2"/>
+      <w:pStyle w:val="Heading2"/>
       <w:lvlText w:val="%1.%2"/>
       <w:lvlJc w:val="left"/>
       <w:pPr>
@@ -2184,7 +2065,7 @@
     <w:lvl w:ilvl="2">
       <w:start w:val="1"/>
       <w:numFmt w:val="decimal"/>
-      <w:pStyle w:val="berschrift3"/>
+      <w:pStyle w:val="Heading3"/>
       <w:lvlText w:val="%1.%2.%3"/>
       <w:lvlJc w:val="left"/>
       <w:pPr>
@@ -2194,7 +2075,7 @@
     <w:lvl w:ilvl="3">
       <w:start w:val="1"/>
       <w:numFmt w:val="decimal"/>
-      <w:pStyle w:val="berschrift4"/>
+      <w:pStyle w:val="Heading4"/>
       <w:lvlText w:val="%1.%2.%3.%4"/>
       <w:lvlJc w:val="left"/>
       <w:pPr>
@@ -2204,7 +2085,7 @@
     <w:lvl w:ilvl="4">
       <w:start w:val="1"/>
       <w:numFmt w:val="decimal"/>
-      <w:pStyle w:val="berschrift5"/>
+      <w:pStyle w:val="Heading5"/>
       <w:lvlText w:val="%1.%2.%3.%4.%5"/>
       <w:lvlJc w:val="left"/>
       <w:pPr>
@@ -2214,7 +2095,7 @@
     <w:lvl w:ilvl="5">
       <w:start w:val="1"/>
       <w:numFmt w:val="decimal"/>
-      <w:pStyle w:val="berschrift6"/>
+      <w:pStyle w:val="Heading6"/>
       <w:lvlText w:val="%1.%2.%3.%4.%5.%6"/>
       <w:lvlJc w:val="left"/>
       <w:pPr>
@@ -2224,7 +2105,7 @@
     <w:lvl w:ilvl="6">
       <w:start w:val="1"/>
       <w:numFmt w:val="decimal"/>
-      <w:pStyle w:val="berschrift7"/>
+      <w:pStyle w:val="Heading7"/>
       <w:lvlText w:val="%1.%2.%3.%4.%5.%6.%7"/>
       <w:lvlJc w:val="left"/>
       <w:pPr>
@@ -2234,7 +2115,7 @@
     <w:lvl w:ilvl="7">
       <w:start w:val="1"/>
       <w:numFmt w:val="decimal"/>
-      <w:pStyle w:val="berschrift8"/>
+      <w:pStyle w:val="Heading8"/>
       <w:lvlText w:val="%1.%2.%3.%4.%5.%6.%7.%8"/>
       <w:lvlJc w:val="left"/>
       <w:pPr>
@@ -2244,7 +2125,7 @@
     <w:lvl w:ilvl="8">
       <w:start w:val="1"/>
       <w:numFmt w:val="decimal"/>
-      <w:pStyle w:val="berschrift9"/>
+      <w:pStyle w:val="Heading9"/>
       <w:lvlText w:val="%1.%2.%3.%4.%5.%6.%7.%8.%9"/>
       <w:lvlJc w:val="left"/>
       <w:pPr>
@@ -3704,140 +3585,140 @@
       </w:pPr>
     </w:lvl>
   </w:abstractNum>
-  <w:num w:numId="1">
+  <w:num w:numId="1" w16cid:durableId="1878470331">
     <w:abstractNumId w:val="13"/>
   </w:num>
-  <w:num w:numId="2">
+  <w:num w:numId="2" w16cid:durableId="903106945">
     <w:abstractNumId w:val="2"/>
   </w:num>
-  <w:num w:numId="3">
+  <w:num w:numId="3" w16cid:durableId="610743707">
     <w:abstractNumId w:val="23"/>
   </w:num>
-  <w:num w:numId="4">
+  <w:num w:numId="4" w16cid:durableId="1469939022">
     <w:abstractNumId w:val="19"/>
   </w:num>
-  <w:num w:numId="5">
+  <w:num w:numId="5" w16cid:durableId="646323991">
     <w:abstractNumId w:val="3"/>
   </w:num>
-  <w:num w:numId="6">
+  <w:num w:numId="6" w16cid:durableId="620843805">
     <w:abstractNumId w:val="25"/>
   </w:num>
-  <w:num w:numId="7">
+  <w:num w:numId="7" w16cid:durableId="1005933898">
     <w:abstractNumId w:val="10"/>
   </w:num>
-  <w:num w:numId="8">
+  <w:num w:numId="8" w16cid:durableId="934358324">
     <w:abstractNumId w:val="9"/>
   </w:num>
-  <w:num w:numId="9">
+  <w:num w:numId="9" w16cid:durableId="2021463789">
     <w:abstractNumId w:val="12"/>
   </w:num>
-  <w:num w:numId="10">
+  <w:num w:numId="10" w16cid:durableId="1147747770">
     <w:abstractNumId w:val="27"/>
   </w:num>
-  <w:num w:numId="11">
+  <w:num w:numId="11" w16cid:durableId="1935749819">
     <w:abstractNumId w:val="28"/>
   </w:num>
-  <w:num w:numId="12">
+  <w:num w:numId="12" w16cid:durableId="284043018">
     <w:abstractNumId w:val="15"/>
   </w:num>
-  <w:num w:numId="13">
+  <w:num w:numId="13" w16cid:durableId="339966112">
     <w:abstractNumId w:val="16"/>
   </w:num>
-  <w:num w:numId="14">
+  <w:num w:numId="14" w16cid:durableId="1001084631">
     <w:abstractNumId w:val="14"/>
   </w:num>
-  <w:num w:numId="15">
+  <w:num w:numId="15" w16cid:durableId="281569731">
     <w:abstractNumId w:val="24"/>
   </w:num>
-  <w:num w:numId="16">
+  <w:num w:numId="16" w16cid:durableId="1963463358">
     <w:abstractNumId w:val="21"/>
   </w:num>
-  <w:num w:numId="17">
+  <w:num w:numId="17" w16cid:durableId="638804721">
     <w:abstractNumId w:val="17"/>
   </w:num>
-  <w:num w:numId="18">
+  <w:num w:numId="18" w16cid:durableId="1052079666">
     <w:abstractNumId w:val="8"/>
   </w:num>
-  <w:num w:numId="19">
+  <w:num w:numId="19" w16cid:durableId="2133131601">
     <w:abstractNumId w:val="8"/>
     <w:lvlOverride w:ilvl="0">
       <w:startOverride w:val="1"/>
     </w:lvlOverride>
   </w:num>
-  <w:num w:numId="20">
+  <w:num w:numId="20" w16cid:durableId="1754352476">
     <w:abstractNumId w:val="8"/>
     <w:lvlOverride w:ilvl="0">
       <w:startOverride w:val="1"/>
     </w:lvlOverride>
   </w:num>
-  <w:num w:numId="21">
+  <w:num w:numId="21" w16cid:durableId="661734129">
     <w:abstractNumId w:val="8"/>
     <w:lvlOverride w:ilvl="0">
       <w:startOverride w:val="1"/>
     </w:lvlOverride>
   </w:num>
-  <w:num w:numId="22">
+  <w:num w:numId="22" w16cid:durableId="1148398596">
     <w:abstractNumId w:val="8"/>
   </w:num>
-  <w:num w:numId="23">
+  <w:num w:numId="23" w16cid:durableId="399056738">
     <w:abstractNumId w:val="8"/>
   </w:num>
-  <w:num w:numId="24">
+  <w:num w:numId="24" w16cid:durableId="1890847792">
     <w:abstractNumId w:val="7"/>
   </w:num>
-  <w:num w:numId="25">
+  <w:num w:numId="25" w16cid:durableId="1379283388">
     <w:abstractNumId w:val="5"/>
   </w:num>
-  <w:num w:numId="26">
+  <w:num w:numId="26" w16cid:durableId="1567185378">
     <w:abstractNumId w:val="20"/>
   </w:num>
-  <w:num w:numId="27">
+  <w:num w:numId="27" w16cid:durableId="1366057809">
     <w:abstractNumId w:val="1"/>
   </w:num>
-  <w:num w:numId="28">
+  <w:num w:numId="28" w16cid:durableId="323974595">
     <w:abstractNumId w:val="0"/>
   </w:num>
-  <w:num w:numId="29">
+  <w:num w:numId="29" w16cid:durableId="476189924">
     <w:abstractNumId w:val="1"/>
     <w:lvlOverride w:ilvl="0">
       <w:startOverride w:val="1"/>
     </w:lvlOverride>
   </w:num>
-  <w:num w:numId="30">
+  <w:num w:numId="30" w16cid:durableId="92211632">
     <w:abstractNumId w:val="1"/>
     <w:lvlOverride w:ilvl="0">
       <w:startOverride w:val="1"/>
     </w:lvlOverride>
   </w:num>
-  <w:num w:numId="31">
+  <w:num w:numId="31" w16cid:durableId="864635446">
     <w:abstractNumId w:val="1"/>
     <w:lvlOverride w:ilvl="0">
       <w:startOverride w:val="1"/>
     </w:lvlOverride>
   </w:num>
-  <w:num w:numId="32">
+  <w:num w:numId="32" w16cid:durableId="1492142779">
     <w:abstractNumId w:val="22"/>
   </w:num>
-  <w:num w:numId="33">
+  <w:num w:numId="33" w16cid:durableId="45106679">
     <w:abstractNumId w:val="18"/>
   </w:num>
-  <w:num w:numId="34">
+  <w:num w:numId="34" w16cid:durableId="1348142367">
     <w:abstractNumId w:val="4"/>
   </w:num>
-  <w:num w:numId="35">
+  <w:num w:numId="35" w16cid:durableId="1103719343">
     <w:abstractNumId w:val="11"/>
   </w:num>
-  <w:num w:numId="36">
+  <w:num w:numId="36" w16cid:durableId="485829673">
     <w:abstractNumId w:val="6"/>
   </w:num>
-  <w:num w:numId="37">
+  <w:num w:numId="37" w16cid:durableId="1933124013">
     <w:abstractNumId w:val="26"/>
   </w:num>
 </w:numbering>
 </file>
 
 <file path=word/styles.xml><?xml version="1.0" encoding="utf-8"?>
-<w:styles xmlns:mc="http://schemas.openxmlformats.org/markup-compatibility/2006" xmlns:r="http://schemas.openxmlformats.org/officeDocument/2006/relationships" xmlns:w="http://schemas.openxmlformats.org/wordprocessingml/2006/main" xmlns:w14="http://schemas.microsoft.com/office/word/2010/wordml" xmlns:w15="http://schemas.microsoft.com/office/word/2012/wordml" mc:Ignorable="w14 w15">
+<w:styles xmlns:mc="http://schemas.openxmlformats.org/markup-compatibility/2006" xmlns:r="http://schemas.openxmlformats.org/officeDocument/2006/relationships" xmlns:w="http://schemas.openxmlformats.org/wordprocessingml/2006/main" xmlns:w14="http://schemas.microsoft.com/office/word/2010/wordml" xmlns:w15="http://schemas.microsoft.com/office/word/2012/wordml" xmlns:w16cex="http://schemas.microsoft.com/office/word/2018/wordml/cex" xmlns:w16cid="http://schemas.microsoft.com/office/word/2016/wordml/cid" xmlns:w16="http://schemas.microsoft.com/office/word/2018/wordml" xmlns:w16sdtdh="http://schemas.microsoft.com/office/word/2020/wordml/sdtdatahash" xmlns:w16se="http://schemas.microsoft.com/office/word/2015/wordml/symex" mc:Ignorable="w14 w15 w16se w16cid w16 w16cex w16sdtdh">
   <w:docDefaults>
     <w:rPrDefault>
       <w:rPr>
@@ -3847,7 +3728,7 @@
     </w:rPrDefault>
     <w:pPrDefault/>
   </w:docDefaults>
-  <w:latentStyles w:defLockedState="0" w:defUIPriority="99" w:defSemiHidden="0" w:defUnhideWhenUsed="0" w:defQFormat="0" w:count="371">
+  <w:latentStyles w:defLockedState="0" w:defUIPriority="99" w:defSemiHidden="0" w:defUnhideWhenUsed="0" w:defQFormat="0" w:count="376">
     <w:lsdException w:name="Normal" w:uiPriority="0" w:qFormat="1"/>
     <w:lsdException w:name="heading 1" w:uiPriority="9" w:qFormat="1"/>
     <w:lsdException w:name="heading 2" w:semiHidden="1" w:uiPriority="9" w:unhideWhenUsed="1" w:qFormat="1"/>
@@ -3953,7 +3834,6 @@
     <w:lsdException w:name="HTML Sample" w:semiHidden="1" w:unhideWhenUsed="1"/>
     <w:lsdException w:name="HTML Typewriter" w:semiHidden="1" w:unhideWhenUsed="1"/>
     <w:lsdException w:name="HTML Variable" w:semiHidden="1" w:unhideWhenUsed="1"/>
-    <w:lsdException w:name="Normal Table" w:semiHidden="1" w:unhideWhenUsed="1"/>
     <w:lsdException w:name="annotation subject" w:semiHidden="1" w:unhideWhenUsed="1"/>
     <w:lsdException w:name="No List" w:semiHidden="1" w:unhideWhenUsed="1"/>
     <w:lsdException w:name="Outline List 1" w:semiHidden="1" w:unhideWhenUsed="1"/>
@@ -3996,11 +3876,8 @@
     <w:lsdException w:name="Table Contemporary" w:semiHidden="1" w:unhideWhenUsed="1"/>
     <w:lsdException w:name="Table Elegant" w:semiHidden="1" w:unhideWhenUsed="1"/>
     <w:lsdException w:name="Table Professional" w:semiHidden="1" w:unhideWhenUsed="1"/>
-    <w:lsdException w:name="Table Subtle 1" w:semiHidden="1" w:unhideWhenUsed="1"/>
     <w:lsdException w:name="Table Subtle 2" w:semiHidden="1" w:unhideWhenUsed="1"/>
     <w:lsdException w:name="Table Web 1" w:semiHidden="1" w:unhideWhenUsed="1"/>
-    <w:lsdException w:name="Table Web 2" w:semiHidden="1" w:unhideWhenUsed="1"/>
-    <w:lsdException w:name="Table Web 3" w:semiHidden="1" w:unhideWhenUsed="1"/>
     <w:lsdException w:name="Balloon Text" w:semiHidden="1" w:unhideWhenUsed="1"/>
     <w:lsdException w:name="Table Grid" w:uiPriority="59"/>
     <w:lsdException w:name="Table Theme" w:semiHidden="1" w:unhideWhenUsed="1"/>
@@ -4219,8 +4096,13 @@
     <w:lsdException w:name="List Table 5 Dark Accent 6" w:uiPriority="50"/>
     <w:lsdException w:name="List Table 6 Colorful Accent 6" w:uiPriority="51"/>
     <w:lsdException w:name="List Table 7 Colorful Accent 6" w:uiPriority="52"/>
+    <w:lsdException w:name="Mention" w:semiHidden="1" w:unhideWhenUsed="1"/>
+    <w:lsdException w:name="Smart Hyperlink" w:semiHidden="1" w:unhideWhenUsed="1"/>
+    <w:lsdException w:name="Hashtag" w:semiHidden="1" w:unhideWhenUsed="1"/>
+    <w:lsdException w:name="Unresolved Mention" w:semiHidden="1" w:unhideWhenUsed="1"/>
+    <w:lsdException w:name="Smart Link" w:semiHidden="1" w:unhideWhenUsed="1"/>
   </w:latentStyles>
-  <w:style w:type="paragraph" w:default="1" w:styleId="Standard">
+  <w:style w:type="paragraph" w:default="1" w:styleId="Normal">
     <w:name w:val="Normal"/>
     <w:qFormat/>
     <w:rsid w:val="004A2E6C"/>
@@ -4235,12 +4117,12 @@
       <w:lang w:eastAsia="en-US"/>
     </w:rPr>
   </w:style>
-  <w:style w:type="paragraph" w:styleId="berschrift1">
+  <w:style w:type="paragraph" w:styleId="Heading1">
     <w:name w:val="heading 1"/>
     <w:aliases w:val="Chapter"/>
-    <w:basedOn w:val="Standard"/>
-    <w:next w:val="Standard"/>
-    <w:link w:val="berschrift1Zchn"/>
+    <w:basedOn w:val="Normal"/>
+    <w:next w:val="Normal"/>
+    <w:link w:val="Heading1Char"/>
     <w:uiPriority w:val="9"/>
     <w:qFormat/>
     <w:rsid w:val="008F616D"/>
@@ -4264,12 +4146,12 @@
       <w:lang w:eastAsia="de-DE"/>
     </w:rPr>
   </w:style>
-  <w:style w:type="paragraph" w:styleId="berschrift2">
+  <w:style w:type="paragraph" w:styleId="Heading2">
     <w:name w:val="heading 2"/>
     <w:aliases w:val="Section"/>
-    <w:basedOn w:val="Standard"/>
-    <w:next w:val="Standard"/>
-    <w:link w:val="berschrift2Zchn"/>
+    <w:basedOn w:val="Normal"/>
+    <w:next w:val="Normal"/>
+    <w:link w:val="Heading2Char"/>
     <w:uiPriority w:val="9"/>
     <w:unhideWhenUsed/>
     <w:qFormat/>
@@ -4295,12 +4177,12 @@
       <w:lang w:eastAsia="de-DE"/>
     </w:rPr>
   </w:style>
-  <w:style w:type="paragraph" w:styleId="berschrift3">
+  <w:style w:type="paragraph" w:styleId="Heading3">
     <w:name w:val="heading 3"/>
     <w:aliases w:val="Subsection"/>
-    <w:basedOn w:val="Standard"/>
-    <w:next w:val="Standard"/>
-    <w:link w:val="berschrift3Zchn"/>
+    <w:basedOn w:val="Normal"/>
+    <w:next w:val="Normal"/>
+    <w:link w:val="Heading3Char"/>
     <w:uiPriority w:val="9"/>
     <w:unhideWhenUsed/>
     <w:qFormat/>
@@ -4325,11 +4207,11 @@
       <w:lang w:eastAsia="de-DE"/>
     </w:rPr>
   </w:style>
-  <w:style w:type="paragraph" w:styleId="berschrift4">
+  <w:style w:type="paragraph" w:styleId="Heading4">
     <w:name w:val="heading 4"/>
-    <w:basedOn w:val="Standard"/>
-    <w:next w:val="Standard"/>
-    <w:link w:val="berschrift4Zchn"/>
+    <w:basedOn w:val="Normal"/>
+    <w:next w:val="Normal"/>
+    <w:link w:val="Heading4Char"/>
     <w:uiPriority w:val="9"/>
     <w:unhideWhenUsed/>
     <w:qFormat/>
@@ -4356,11 +4238,11 @@
       <w:lang w:eastAsia="de-DE"/>
     </w:rPr>
   </w:style>
-  <w:style w:type="paragraph" w:styleId="berschrift5">
+  <w:style w:type="paragraph" w:styleId="Heading5">
     <w:name w:val="heading 5"/>
-    <w:basedOn w:val="Standard"/>
-    <w:next w:val="Standard"/>
-    <w:link w:val="berschrift5Zchn"/>
+    <w:basedOn w:val="Normal"/>
+    <w:next w:val="Normal"/>
+    <w:link w:val="Heading5Char"/>
     <w:uiPriority w:val="9"/>
     <w:unhideWhenUsed/>
     <w:qFormat/>
@@ -4383,11 +4265,11 @@
       <w:lang w:eastAsia="de-DE"/>
     </w:rPr>
   </w:style>
-  <w:style w:type="paragraph" w:styleId="berschrift6">
+  <w:style w:type="paragraph" w:styleId="Heading6">
     <w:name w:val="heading 6"/>
-    <w:basedOn w:val="Standard"/>
-    <w:next w:val="Standard"/>
-    <w:link w:val="berschrift6Zchn"/>
+    <w:basedOn w:val="Normal"/>
+    <w:next w:val="Normal"/>
+    <w:link w:val="Heading6Char"/>
     <w:uiPriority w:val="9"/>
     <w:unhideWhenUsed/>
     <w:qFormat/>
@@ -4412,11 +4294,11 @@
       <w:lang w:eastAsia="de-DE"/>
     </w:rPr>
   </w:style>
-  <w:style w:type="paragraph" w:styleId="berschrift7">
+  <w:style w:type="paragraph" w:styleId="Heading7">
     <w:name w:val="heading 7"/>
-    <w:basedOn w:val="Standard"/>
-    <w:next w:val="Standard"/>
-    <w:link w:val="berschrift7Zchn"/>
+    <w:basedOn w:val="Normal"/>
+    <w:next w:val="Normal"/>
+    <w:link w:val="Heading7Char"/>
     <w:uiPriority w:val="9"/>
     <w:unhideWhenUsed/>
     <w:qFormat/>
@@ -4441,11 +4323,11 @@
       <w:lang w:eastAsia="de-DE"/>
     </w:rPr>
   </w:style>
-  <w:style w:type="paragraph" w:styleId="berschrift8">
+  <w:style w:type="paragraph" w:styleId="Heading8">
     <w:name w:val="heading 8"/>
-    <w:basedOn w:val="Standard"/>
-    <w:next w:val="Standard"/>
-    <w:link w:val="berschrift8Zchn"/>
+    <w:basedOn w:val="Normal"/>
+    <w:next w:val="Normal"/>
+    <w:link w:val="Heading8Char"/>
     <w:uiPriority w:val="9"/>
     <w:unhideWhenUsed/>
     <w:qFormat/>
@@ -4469,11 +4351,11 @@
       <w:lang w:eastAsia="de-DE"/>
     </w:rPr>
   </w:style>
-  <w:style w:type="paragraph" w:styleId="berschrift9">
+  <w:style w:type="paragraph" w:styleId="Heading9">
     <w:name w:val="heading 9"/>
-    <w:basedOn w:val="Standard"/>
-    <w:next w:val="Standard"/>
-    <w:link w:val="berschrift9Zchn"/>
+    <w:basedOn w:val="Normal"/>
+    <w:next w:val="Normal"/>
+    <w:link w:val="Heading9Char"/>
     <w:uiPriority w:val="9"/>
     <w:unhideWhenUsed/>
     <w:qFormat/>
@@ -4499,13 +4381,13 @@
       <w:lang w:eastAsia="de-DE"/>
     </w:rPr>
   </w:style>
-  <w:style w:type="character" w:default="1" w:styleId="Absatz-Standardschriftart">
+  <w:style w:type="character" w:default="1" w:styleId="DefaultParagraphFont">
     <w:name w:val="Default Paragraph Font"/>
     <w:uiPriority w:val="1"/>
     <w:semiHidden/>
     <w:unhideWhenUsed/>
   </w:style>
-  <w:style w:type="table" w:default="1" w:styleId="NormaleTabelle">
+  <w:style w:type="table" w:default="1" w:styleId="TableNormal">
     <w:name w:val="Normal Table"/>
     <w:uiPriority w:val="99"/>
     <w:semiHidden/>
@@ -4520,7 +4402,7 @@
       </w:tblCellMar>
     </w:tblPr>
   </w:style>
-  <w:style w:type="numbering" w:default="1" w:styleId="KeineListe">
+  <w:style w:type="numbering" w:default="1" w:styleId="NoList">
     <w:name w:val="No List"/>
     <w:uiPriority w:val="99"/>
     <w:semiHidden/>
@@ -4548,10 +4430,10 @@
       <w:color w:val="auto"/>
     </w:rPr>
   </w:style>
-  <w:style w:type="paragraph" w:styleId="Kopfzeile">
+  <w:style w:type="paragraph" w:styleId="Header">
     <w:name w:val="header"/>
-    <w:basedOn w:val="Standard"/>
-    <w:link w:val="KopfzeileZchn"/>
+    <w:basedOn w:val="Normal"/>
+    <w:link w:val="HeaderChar"/>
     <w:uiPriority w:val="99"/>
     <w:rsid w:val="004A2E6C"/>
     <w:pPr>
@@ -4561,10 +4443,10 @@
       </w:tabs>
     </w:pPr>
   </w:style>
-  <w:style w:type="paragraph" w:styleId="Fuzeile">
+  <w:style w:type="paragraph" w:styleId="Footer">
     <w:name w:val="footer"/>
-    <w:basedOn w:val="Standard"/>
-    <w:link w:val="FuzeileZchn"/>
+    <w:basedOn w:val="Normal"/>
+    <w:link w:val="FooterChar"/>
     <w:uiPriority w:val="99"/>
     <w:rsid w:val="004A2E6C"/>
     <w:pPr>
@@ -4574,11 +4456,11 @@
       </w:tabs>
     </w:pPr>
   </w:style>
-  <w:style w:type="character" w:customStyle="1" w:styleId="berschrift1Zchn">
-    <w:name w:val="Überschrift 1 Zchn"/>
-    <w:aliases w:val="Chapter Zchn"/>
-    <w:basedOn w:val="Absatz-Standardschriftart"/>
-    <w:link w:val="berschrift1"/>
+  <w:style w:type="character" w:customStyle="1" w:styleId="Heading1Char">
+    <w:name w:val="Heading 1 Char"/>
+    <w:aliases w:val="Chapter Char"/>
+    <w:basedOn w:val="DefaultParagraphFont"/>
+    <w:link w:val="Heading1"/>
     <w:uiPriority w:val="9"/>
     <w:rsid w:val="008F616D"/>
     <w:rPr>
@@ -4590,11 +4472,11 @@
       <w:szCs w:val="28"/>
     </w:rPr>
   </w:style>
-  <w:style w:type="character" w:customStyle="1" w:styleId="berschrift2Zchn">
-    <w:name w:val="Überschrift 2 Zchn"/>
-    <w:aliases w:val="Section Zchn"/>
-    <w:basedOn w:val="Absatz-Standardschriftart"/>
-    <w:link w:val="berschrift2"/>
+  <w:style w:type="character" w:customStyle="1" w:styleId="Heading2Char">
+    <w:name w:val="Heading 2 Char"/>
+    <w:aliases w:val="Section Char"/>
+    <w:basedOn w:val="DefaultParagraphFont"/>
+    <w:link w:val="Heading2"/>
     <w:uiPriority w:val="9"/>
     <w:rsid w:val="008F616D"/>
     <w:rPr>
@@ -4606,11 +4488,11 @@
       <w:szCs w:val="26"/>
     </w:rPr>
   </w:style>
-  <w:style w:type="character" w:customStyle="1" w:styleId="berschrift3Zchn">
-    <w:name w:val="Überschrift 3 Zchn"/>
-    <w:aliases w:val="Subsection Zchn"/>
-    <w:basedOn w:val="Absatz-Standardschriftart"/>
-    <w:link w:val="berschrift3"/>
+  <w:style w:type="character" w:customStyle="1" w:styleId="Heading3Char">
+    <w:name w:val="Heading 3 Char"/>
+    <w:aliases w:val="Subsection Char"/>
+    <w:basedOn w:val="DefaultParagraphFont"/>
+    <w:link w:val="Heading3"/>
     <w:uiPriority w:val="9"/>
     <w:rsid w:val="008F616D"/>
     <w:rPr>
@@ -4622,10 +4504,10 @@
       <w:szCs w:val="22"/>
     </w:rPr>
   </w:style>
-  <w:style w:type="character" w:customStyle="1" w:styleId="berschrift4Zchn">
-    <w:name w:val="Überschrift 4 Zchn"/>
-    <w:basedOn w:val="Absatz-Standardschriftart"/>
-    <w:link w:val="berschrift4"/>
+  <w:style w:type="character" w:customStyle="1" w:styleId="Heading4Char">
+    <w:name w:val="Heading 4 Char"/>
+    <w:basedOn w:val="DefaultParagraphFont"/>
+    <w:link w:val="Heading4"/>
     <w:uiPriority w:val="9"/>
     <w:rsid w:val="008F616D"/>
     <w:rPr>
@@ -4639,10 +4521,10 @@
       <w:szCs w:val="22"/>
     </w:rPr>
   </w:style>
-  <w:style w:type="character" w:customStyle="1" w:styleId="berschrift5Zchn">
-    <w:name w:val="Überschrift 5 Zchn"/>
-    <w:basedOn w:val="Absatz-Standardschriftart"/>
-    <w:link w:val="berschrift5"/>
+  <w:style w:type="character" w:customStyle="1" w:styleId="Heading5Char">
+    <w:name w:val="Heading 5 Char"/>
+    <w:basedOn w:val="DefaultParagraphFont"/>
+    <w:link w:val="Heading5"/>
     <w:uiPriority w:val="9"/>
     <w:rsid w:val="008F616D"/>
     <w:rPr>
@@ -4652,10 +4534,10 @@
       <w:szCs w:val="22"/>
     </w:rPr>
   </w:style>
-  <w:style w:type="character" w:customStyle="1" w:styleId="berschrift6Zchn">
-    <w:name w:val="Überschrift 6 Zchn"/>
-    <w:basedOn w:val="Absatz-Standardschriftart"/>
-    <w:link w:val="berschrift6"/>
+  <w:style w:type="character" w:customStyle="1" w:styleId="Heading6Char">
+    <w:name w:val="Heading 6 Char"/>
+    <w:basedOn w:val="DefaultParagraphFont"/>
+    <w:link w:val="Heading6"/>
     <w:uiPriority w:val="9"/>
     <w:rsid w:val="008F616D"/>
     <w:rPr>
@@ -4667,10 +4549,10 @@
       <w:szCs w:val="22"/>
     </w:rPr>
   </w:style>
-  <w:style w:type="character" w:customStyle="1" w:styleId="berschrift7Zchn">
-    <w:name w:val="Überschrift 7 Zchn"/>
-    <w:basedOn w:val="Absatz-Standardschriftart"/>
-    <w:link w:val="berschrift7"/>
+  <w:style w:type="character" w:customStyle="1" w:styleId="Heading7Char">
+    <w:name w:val="Heading 7 Char"/>
+    <w:basedOn w:val="DefaultParagraphFont"/>
+    <w:link w:val="Heading7"/>
     <w:uiPriority w:val="9"/>
     <w:rsid w:val="008F616D"/>
     <w:rPr>
@@ -4682,10 +4564,10 @@
       <w:szCs w:val="22"/>
     </w:rPr>
   </w:style>
-  <w:style w:type="character" w:customStyle="1" w:styleId="berschrift8Zchn">
-    <w:name w:val="Überschrift 8 Zchn"/>
-    <w:basedOn w:val="Absatz-Standardschriftart"/>
-    <w:link w:val="berschrift8"/>
+  <w:style w:type="character" w:customStyle="1" w:styleId="Heading8Char">
+    <w:name w:val="Heading 8 Char"/>
+    <w:basedOn w:val="DefaultParagraphFont"/>
+    <w:link w:val="Heading8"/>
     <w:uiPriority w:val="9"/>
     <w:rsid w:val="008F616D"/>
     <w:rPr>
@@ -4693,10 +4575,10 @@
       <w:color w:val="4F81BD" w:themeColor="accent1"/>
     </w:rPr>
   </w:style>
-  <w:style w:type="character" w:customStyle="1" w:styleId="berschrift9Zchn">
-    <w:name w:val="Überschrift 9 Zchn"/>
-    <w:basedOn w:val="Absatz-Standardschriftart"/>
-    <w:link w:val="berschrift9"/>
+  <w:style w:type="character" w:customStyle="1" w:styleId="Heading9Char">
+    <w:name w:val="Heading 9 Char"/>
+    <w:basedOn w:val="DefaultParagraphFont"/>
+    <w:link w:val="Heading9"/>
     <w:uiPriority w:val="9"/>
     <w:rsid w:val="008F616D"/>
     <w:rPr>
@@ -4715,9 +4597,9 @@
       <w:u w:val="single"/>
     </w:rPr>
   </w:style>
-  <w:style w:type="paragraph" w:styleId="Listenabsatz">
+  <w:style w:type="paragraph" w:styleId="ListParagraph">
     <w:name w:val="List Paragraph"/>
-    <w:basedOn w:val="Standard"/>
+    <w:basedOn w:val="Normal"/>
     <w:uiPriority w:val="34"/>
     <w:qFormat/>
     <w:rsid w:val="008F616D"/>
@@ -4733,10 +4615,10 @@
       <w:lang w:eastAsia="de-DE"/>
     </w:rPr>
   </w:style>
-  <w:style w:type="character" w:customStyle="1" w:styleId="KopfzeileZchn">
-    <w:name w:val="Kopfzeile Zchn"/>
-    <w:basedOn w:val="Absatz-Standardschriftart"/>
-    <w:link w:val="Kopfzeile"/>
+  <w:style w:type="character" w:customStyle="1" w:styleId="HeaderChar">
+    <w:name w:val="Header Char"/>
+    <w:basedOn w:val="DefaultParagraphFont"/>
+    <w:link w:val="Header"/>
     <w:uiPriority w:val="99"/>
     <w:rsid w:val="008F616D"/>
     <w:rPr>
@@ -4746,10 +4628,10 @@
       <w:lang w:val="en-US" w:eastAsia="en-US"/>
     </w:rPr>
   </w:style>
-  <w:style w:type="paragraph" w:styleId="Sprechblasentext">
+  <w:style w:type="paragraph" w:styleId="BalloonText">
     <w:name w:val="Balloon Text"/>
-    <w:basedOn w:val="Standard"/>
-    <w:link w:val="SprechblasentextZchn"/>
+    <w:basedOn w:val="Normal"/>
+    <w:link w:val="BalloonTextChar"/>
     <w:uiPriority w:val="99"/>
     <w:semiHidden/>
     <w:unhideWhenUsed/>
@@ -4763,10 +4645,10 @@
       <w:szCs w:val="16"/>
     </w:rPr>
   </w:style>
-  <w:style w:type="character" w:customStyle="1" w:styleId="SprechblasentextZchn">
-    <w:name w:val="Sprechblasentext Zchn"/>
-    <w:basedOn w:val="Absatz-Standardschriftart"/>
-    <w:link w:val="Sprechblasentext"/>
+  <w:style w:type="character" w:customStyle="1" w:styleId="BalloonTextChar">
+    <w:name w:val="Balloon Text Char"/>
+    <w:basedOn w:val="DefaultParagraphFont"/>
+    <w:link w:val="BalloonText"/>
     <w:uiPriority w:val="99"/>
     <w:semiHidden/>
     <w:rsid w:val="008F616D"/>
@@ -4777,9 +4659,9 @@
       <w:lang w:val="en-US" w:eastAsia="en-US"/>
     </w:rPr>
   </w:style>
-  <w:style w:type="table" w:styleId="Tabellenraster">
+  <w:style w:type="table" w:styleId="TableGrid">
     <w:name w:val="Table Grid"/>
-    <w:basedOn w:val="NormaleTabelle"/>
+    <w:basedOn w:val="TableNormal"/>
     <w:uiPriority w:val="59"/>
     <w:rsid w:val="008E4396"/>
     <w:tblPr>
@@ -4793,9 +4675,9 @@
       </w:tblBorders>
     </w:tblPr>
   </w:style>
-  <w:style w:type="character" w:styleId="BesuchterHyperlink">
+  <w:style w:type="character" w:styleId="FollowedHyperlink">
     <w:name w:val="FollowedHyperlink"/>
-    <w:basedOn w:val="Absatz-Standardschriftart"/>
+    <w:basedOn w:val="DefaultParagraphFont"/>
     <w:uiPriority w:val="99"/>
     <w:unhideWhenUsed/>
     <w:rsid w:val="00FC44F6"/>
@@ -4804,9 +4686,9 @@
       <w:u w:val="single"/>
     </w:rPr>
   </w:style>
-  <w:style w:type="paragraph" w:styleId="Listennummer">
+  <w:style w:type="paragraph" w:styleId="ListNumber">
     <w:name w:val="List Number"/>
-    <w:basedOn w:val="Standard"/>
+    <w:basedOn w:val="Normal"/>
     <w:uiPriority w:val="99"/>
     <w:qFormat/>
     <w:rsid w:val="006C0904"/>
@@ -4814,10 +4696,10 @@
       <w:contextualSpacing/>
     </w:pPr>
   </w:style>
-  <w:style w:type="paragraph" w:styleId="HTMLVorformatiert">
+  <w:style w:type="paragraph" w:styleId="HTMLPreformatted">
     <w:name w:val="HTML Preformatted"/>
-    <w:basedOn w:val="Standard"/>
-    <w:link w:val="HTMLVorformatiertZchn"/>
+    <w:basedOn w:val="Normal"/>
+    <w:link w:val="HTMLPreformattedChar"/>
     <w:uiPriority w:val="99"/>
     <w:semiHidden/>
     <w:unhideWhenUsed/>
@@ -4851,10 +4733,10 @@
       <w:lang w:val="en-GB" w:eastAsia="en-GB"/>
     </w:rPr>
   </w:style>
-  <w:style w:type="character" w:customStyle="1" w:styleId="HTMLVorformatiertZchn">
-    <w:name w:val="HTML Vorformatiert Zchn"/>
-    <w:basedOn w:val="Absatz-Standardschriftart"/>
-    <w:link w:val="HTMLVorformatiert"/>
+  <w:style w:type="character" w:customStyle="1" w:styleId="HTMLPreformattedChar">
+    <w:name w:val="HTML Preformatted Char"/>
+    <w:basedOn w:val="DefaultParagraphFont"/>
+    <w:link w:val="HTMLPreformatted"/>
     <w:uiPriority w:val="99"/>
     <w:semiHidden/>
     <w:rsid w:val="006C0904"/>
@@ -4865,12 +4747,12 @@
   </w:style>
   <w:style w:type="character" w:customStyle="1" w:styleId="resword">
     <w:name w:val="resword"/>
-    <w:basedOn w:val="Absatz-Standardschriftart"/>
+    <w:basedOn w:val="DefaultParagraphFont"/>
     <w:rsid w:val="006C0904"/>
   </w:style>
   <w:style w:type="paragraph" w:customStyle="1" w:styleId="Code">
     <w:name w:val="Code"/>
-    <w:basedOn w:val="Standard"/>
+    <w:basedOn w:val="Normal"/>
     <w:link w:val="CodeZchn"/>
     <w:qFormat/>
     <w:rsid w:val="006C0904"/>
@@ -4906,7 +4788,7 @@
   </w:style>
   <w:style w:type="character" w:customStyle="1" w:styleId="CodeZchn">
     <w:name w:val="Code Zchn"/>
-    <w:basedOn w:val="Absatz-Standardschriftart"/>
+    <w:basedOn w:val="DefaultParagraphFont"/>
     <w:link w:val="Code"/>
     <w:rsid w:val="006C0904"/>
     <w:rPr>
@@ -4914,10 +4796,10 @@
       <w:lang w:val="en-US" w:eastAsia="en-GB"/>
     </w:rPr>
   </w:style>
-  <w:style w:type="character" w:customStyle="1" w:styleId="FuzeileZchn">
-    <w:name w:val="Fußzeile Zchn"/>
-    <w:basedOn w:val="Absatz-Standardschriftart"/>
-    <w:link w:val="Fuzeile"/>
+  <w:style w:type="character" w:customStyle="1" w:styleId="FooterChar">
+    <w:name w:val="Footer Char"/>
+    <w:basedOn w:val="DefaultParagraphFont"/>
+    <w:link w:val="Footer"/>
     <w:uiPriority w:val="99"/>
     <w:rsid w:val="006B50E5"/>
     <w:rPr>
@@ -4927,10 +4809,10 @@
       <w:lang w:val="en-US" w:eastAsia="en-US"/>
     </w:rPr>
   </w:style>
-  <w:style w:type="paragraph" w:styleId="Funotentext">
+  <w:style w:type="paragraph" w:styleId="FootnoteText">
     <w:name w:val="footnote text"/>
-    <w:basedOn w:val="Standard"/>
-    <w:link w:val="FunotentextZchn"/>
+    <w:basedOn w:val="Normal"/>
+    <w:link w:val="FootnoteTextChar"/>
     <w:uiPriority w:val="99"/>
     <w:semiHidden/>
     <w:unhideWhenUsed/>
@@ -4943,10 +4825,10 @@
       <w:szCs w:val="20"/>
     </w:rPr>
   </w:style>
-  <w:style w:type="character" w:customStyle="1" w:styleId="FunotentextZchn">
-    <w:name w:val="Fußnotentext Zchn"/>
-    <w:basedOn w:val="Absatz-Standardschriftart"/>
-    <w:link w:val="Funotentext"/>
+  <w:style w:type="character" w:customStyle="1" w:styleId="FootnoteTextChar">
+    <w:name w:val="Footnote Text Char"/>
+    <w:basedOn w:val="DefaultParagraphFont"/>
+    <w:link w:val="FootnoteText"/>
     <w:uiPriority w:val="99"/>
     <w:semiHidden/>
     <w:rsid w:val="006B50E5"/>
@@ -4955,9 +4837,9 @@
       <w:lang w:val="en-US" w:eastAsia="en-US"/>
     </w:rPr>
   </w:style>
-  <w:style w:type="character" w:styleId="Funotenzeichen">
+  <w:style w:type="character" w:styleId="FootnoteReference">
     <w:name w:val="footnote reference"/>
-    <w:basedOn w:val="Absatz-Standardschriftart"/>
+    <w:basedOn w:val="DefaultParagraphFont"/>
     <w:uiPriority w:val="99"/>
     <w:semiHidden/>
     <w:unhideWhenUsed/>
@@ -4966,9 +4848,9 @@
       <w:vertAlign w:val="superscript"/>
     </w:rPr>
   </w:style>
-  <w:style w:type="paragraph" w:styleId="Listennummer2">
+  <w:style w:type="paragraph" w:styleId="ListNumber2">
     <w:name w:val="List Number 2"/>
-    <w:basedOn w:val="Standard"/>
+    <w:basedOn w:val="Normal"/>
     <w:uiPriority w:val="99"/>
     <w:rsid w:val="009325BD"/>
     <w:pPr>
@@ -4978,9 +4860,9 @@
       <w:contextualSpacing/>
     </w:pPr>
   </w:style>
-  <w:style w:type="paragraph" w:styleId="Liste2">
+  <w:style w:type="paragraph" w:styleId="List2">
     <w:name w:val="List 2"/>
-    <w:basedOn w:val="Standard"/>
+    <w:basedOn w:val="Normal"/>
     <w:uiPriority w:val="99"/>
     <w:rsid w:val="009325BD"/>
     <w:pPr>
@@ -4988,7 +4870,7 @@
       <w:contextualSpacing/>
     </w:pPr>
   </w:style>
-  <w:style w:type="paragraph" w:styleId="KeinLeerraum">
+  <w:style w:type="paragraph" w:styleId="NoSpacing">
     <w:name w:val="No Spacing"/>
     <w:uiPriority w:val="1"/>
     <w:qFormat/>

</xml_diff>